<commit_message>
Changes as at end of May
</commit_message>
<xml_diff>
--- a/mcf/core/wordtemplate/emplate.docx
+++ b/mcf/core/wordtemplate/emplate.docx
@@ -25,7 +25,7 @@
         <mc:AlternateContent>
           <mc:Choice Requires="wps">
             <w:drawing>
-              <wp:anchor distT="0" distB="0" distL="114300" distR="114300" simplePos="0" relativeHeight="251657728" behindDoc="0" locked="0" layoutInCell="1" allowOverlap="1" wp14:anchorId="2F8060B4" wp14:editId="6B0A9794">
+              <wp:anchor distT="0" distB="0" distL="114300" distR="114300" simplePos="0" relativeHeight="251659264" behindDoc="0" locked="0" layoutInCell="1" allowOverlap="1" wp14:anchorId="562B1E75" wp14:editId="4F3C4439">
                 <wp:simplePos x="0" y="0"/>
                 <wp:positionH relativeFrom="margin">
                   <wp:posOffset>-7911465</wp:posOffset>
@@ -111,11 +111,11 @@
           </mc:Choice>
           <mc:Fallback>
             <w:pict>
-              <v:shapetype id="_x0000_t202" coordsize="21600,21600" o:spt="202" path="m,l,21600r21600,l21600,xe">
+              <v:shapetype w14:anchorId="562B1E75" id="_x0000_t202" coordsize="21600,21600" o:spt="202" path="m,l,21600r21600,l21600,xe">
                 <v:stroke joinstyle="miter"/>
                 <v:path gradientshapeok="t" o:connecttype="rect"/>
               </v:shapetype>
-              <v:shape id="Text Box 2" o:spid="_x0000_s1026" type="#_x0000_t202" style="position:absolute;left:0;text-align:left;margin-left:-622.95pt;margin-top:12.6pt;width:480pt;height:29.25pt;z-index:251657728;visibility:visible;mso-wrap-style:square;mso-width-percent:0;mso-height-percent:0;mso-wrap-distance-left:9pt;mso-wrap-distance-top:0;mso-wrap-distance-right:9pt;mso-wrap-distance-bottom:0;mso-position-horizontal:absolute;mso-position-horizontal-relative:margin;mso-position-vertical:absolute;mso-position-vertical-relative:text;mso-width-percent:0;mso-height-percent:0;mso-width-relative:margin;mso-height-relative:margin;v-text-anchor:top" o:gfxdata="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" fillcolor="window" strokeweight=".5pt">
+              <v:shape id="Text Box 2" o:spid="_x0000_s1026" type="#_x0000_t202" style="position:absolute;left:0;text-align:left;margin-left:-622.95pt;margin-top:12.6pt;width:480pt;height:29.25pt;z-index:251659264;visibility:visible;mso-wrap-style:square;mso-width-percent:0;mso-height-percent:0;mso-wrap-distance-left:9pt;mso-wrap-distance-top:0;mso-wrap-distance-right:9pt;mso-wrap-distance-bottom:0;mso-position-horizontal:absolute;mso-position-horizontal-relative:margin;mso-position-vertical:absolute;mso-position-vertical-relative:text;mso-width-percent:0;mso-height-percent:0;mso-width-relative:margin;mso-height-relative:margin;v-text-anchor:top" o:gfxdata="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" fillcolor="window" strokeweight=".5pt">
                 <v:path arrowok="t"/>
                 <v:textbox>
                   <w:txbxContent>
@@ -213,17 +213,7 @@
           <w:u w:val="none"/>
           <w:lang w:eastAsia="en-US"/>
         </w:rPr>
-        <w:t>A: CLAIM</w:t>
-      </w:r>
-      <w:r>
-        <w:rPr>
-          <w:rFonts w:ascii="Times New Roman" w:hAnsi="Times New Roman"/>
-          <w:noProof/>
-          <w:sz w:val="24"/>
-          <w:u w:val="none"/>
-          <w:lang w:eastAsia="en-US"/>
-        </w:rPr>
-        <w:t xml:space="preserve"> DETAILS </w:t>
+        <w:t xml:space="preserve">A: CLAIM DETAILS </w:t>
       </w:r>
     </w:p>
     <w:tbl>
@@ -393,13 +383,7 @@
               <w:rPr>
                 <w:bCs/>
               </w:rPr>
-              <w:t xml:space="preserve">                     {{address}}</w:t>
-            </w:r>
-            <w:r>
-              <w:rPr>
-                <w:bCs/>
-              </w:rPr>
-              <w:t xml:space="preserve"> </w:t>
+              <w:t xml:space="preserve">                     {{address}} </w:t>
             </w:r>
           </w:p>
           <w:p>
@@ -705,19 +689,7 @@
               <w:rPr>
                 <w:lang w:eastAsia="en-US"/>
               </w:rPr>
-              <w:t>app</w:t>
-            </w:r>
-            <w:r>
-              <w:rPr>
-                <w:lang w:eastAsia="en-US"/>
-              </w:rPr>
-              <w:t>_</w:t>
-            </w:r>
-            <w:r>
-              <w:rPr>
-                <w:lang w:eastAsia="en-US"/>
-              </w:rPr>
-              <w:t>date</w:t>
+              <w:t>adate</w:t>
             </w:r>
             <w:proofErr w:type="spellEnd"/>
             <w:r>
@@ -849,7 +821,7 @@
               <w:rPr>
                 <w:lang w:val="en-GB" w:eastAsia="en-US"/>
               </w:rPr>
-              <w:t>disbursed_amount</w:t>
+              <w:t>ddate</w:t>
             </w:r>
             <w:proofErr w:type="spellEnd"/>
             <w:r>
@@ -1229,7 +1201,28 @@
               <w:rPr>
                 <w:lang w:eastAsia="en-US"/>
               </w:rPr>
-              <w:t xml:space="preserve">was a </w:t>
+              <w:t>was a {{age}}-year-old youth resident of {{address}}</w:t>
+            </w:r>
+            <w:r>
+              <w:t xml:space="preserve"> and </w:t>
+            </w:r>
+            <w:r>
+              <w:rPr>
+                <w:lang w:eastAsia="en-US"/>
+              </w:rPr>
+              <w:t xml:space="preserve">belonged to </w:t>
+            </w:r>
+            <w:r>
+              <w:t>{{group}}</w:t>
+            </w:r>
+            <w:r>
+              <w:t>.</w:t>
+            </w:r>
+            <w:r>
+              <w:rPr>
+                <w:lang w:eastAsia="en-US"/>
+              </w:rPr>
+              <w:t xml:space="preserve"> By the time the client took the loan, he operated a </w:t>
             </w:r>
             <w:r>
               <w:rPr>
@@ -1237,12 +1230,14 @@
               </w:rPr>
               <w:t>{{</w:t>
             </w:r>
-            <w:r>
-              <w:rPr>
-                <w:lang w:eastAsia="en-US"/>
-              </w:rPr>
-              <w:t>age</w:t>
-            </w:r>
+            <w:proofErr w:type="spellStart"/>
+            <w:r>
+              <w:rPr>
+                <w:lang w:eastAsia="en-US"/>
+              </w:rPr>
+              <w:t>business_financed</w:t>
+            </w:r>
+            <w:proofErr w:type="spellEnd"/>
             <w:r>
               <w:rPr>
                 <w:lang w:eastAsia="en-US"/>
@@ -1253,198 +1248,7 @@
               <w:rPr>
                 <w:lang w:eastAsia="en-US"/>
               </w:rPr>
-              <w:t>-</w:t>
-            </w:r>
-            <w:r>
-              <w:rPr>
-                <w:lang w:eastAsia="en-US"/>
-              </w:rPr>
-              <w:t>y</w:t>
-            </w:r>
-            <w:r>
-              <w:rPr>
-                <w:lang w:eastAsia="en-US"/>
-              </w:rPr>
-              <w:t>ea</w:t>
-            </w:r>
-            <w:r>
-              <w:rPr>
-                <w:lang w:eastAsia="en-US"/>
-              </w:rPr>
-              <w:t>r</w:t>
-            </w:r>
-            <w:r>
-              <w:rPr>
-                <w:lang w:eastAsia="en-US"/>
-              </w:rPr>
-              <w:t>-</w:t>
-            </w:r>
-            <w:r>
-              <w:rPr>
-                <w:lang w:eastAsia="en-US"/>
-              </w:rPr>
-              <w:t xml:space="preserve">old </w:t>
-            </w:r>
-            <w:r>
-              <w:rPr>
-                <w:lang w:eastAsia="en-US"/>
-              </w:rPr>
-              <w:t xml:space="preserve">youth </w:t>
-            </w:r>
-            <w:r>
-              <w:rPr>
-                <w:lang w:eastAsia="en-US"/>
-              </w:rPr>
-              <w:t xml:space="preserve">resident </w:t>
-            </w:r>
-            <w:r>
-              <w:rPr>
-                <w:lang w:eastAsia="en-US"/>
-              </w:rPr>
-              <w:t xml:space="preserve">of </w:t>
-            </w:r>
-            <w:r>
-              <w:rPr>
-                <w:lang w:eastAsia="en-US"/>
-              </w:rPr>
-              <w:t>{{address}}</w:t>
-            </w:r>
-            <w:r>
-              <w:t xml:space="preserve"> and </w:t>
-            </w:r>
-            <w:r>
-              <w:rPr>
-                <w:lang w:eastAsia="en-US"/>
-              </w:rPr>
-              <w:t>belong</w:t>
-            </w:r>
-            <w:r>
-              <w:rPr>
-                <w:lang w:eastAsia="en-US"/>
-              </w:rPr>
-              <w:t>ed</w:t>
-            </w:r>
-            <w:r>
-              <w:rPr>
-                <w:lang w:eastAsia="en-US"/>
-              </w:rPr>
-              <w:t xml:space="preserve"> to </w:t>
-            </w:r>
-            <w:r>
-              <w:t>{{group}}</w:t>
-            </w:r>
-            <w:r>
-              <w:t>.</w:t>
-            </w:r>
-            <w:r>
-              <w:rPr>
-                <w:lang w:eastAsia="en-US"/>
-              </w:rPr>
-              <w:t xml:space="preserve"> By the time </w:t>
-            </w:r>
-            <w:r>
-              <w:rPr>
-                <w:lang w:eastAsia="en-US"/>
-              </w:rPr>
-              <w:t>t</w:t>
-            </w:r>
-            <w:r>
-              <w:rPr>
-                <w:lang w:eastAsia="en-US"/>
-              </w:rPr>
-              <w:t>he</w:t>
-            </w:r>
-            <w:r>
-              <w:rPr>
-                <w:lang w:eastAsia="en-US"/>
-              </w:rPr>
-              <w:t xml:space="preserve"> client</w:t>
-            </w:r>
-            <w:r>
-              <w:rPr>
-                <w:lang w:eastAsia="en-US"/>
-              </w:rPr>
-              <w:t xml:space="preserve"> took</w:t>
-            </w:r>
-            <w:r>
-              <w:rPr>
-                <w:lang w:eastAsia="en-US"/>
-              </w:rPr>
-              <w:t xml:space="preserve"> the</w:t>
-            </w:r>
-            <w:r>
-              <w:rPr>
-                <w:lang w:eastAsia="en-US"/>
-              </w:rPr>
-              <w:t xml:space="preserve"> loan, </w:t>
-            </w:r>
-            <w:r>
-              <w:rPr>
-                <w:lang w:eastAsia="en-US"/>
-              </w:rPr>
-              <w:t>he</w:t>
-            </w:r>
-            <w:r>
-              <w:rPr>
-                <w:lang w:eastAsia="en-US"/>
-              </w:rPr>
-              <w:t xml:space="preserve"> </w:t>
-            </w:r>
-            <w:r>
-              <w:rPr>
-                <w:lang w:eastAsia="en-US"/>
-              </w:rPr>
-              <w:t>operated a</w:t>
-            </w:r>
-            <w:r>
-              <w:rPr>
-                <w:lang w:eastAsia="en-US"/>
-              </w:rPr>
-              <w:t xml:space="preserve"> </w:t>
-            </w:r>
-            <w:r>
-              <w:rPr>
-                <w:lang w:eastAsia="en-US"/>
-              </w:rPr>
-              <w:t>{{</w:t>
-            </w:r>
-            <w:proofErr w:type="spellStart"/>
-            <w:r>
-              <w:rPr>
-                <w:lang w:eastAsia="en-US"/>
-              </w:rPr>
-              <w:t>business_financed</w:t>
-            </w:r>
-            <w:proofErr w:type="spellEnd"/>
-            <w:r>
-              <w:rPr>
-                <w:lang w:eastAsia="en-US"/>
-              </w:rPr>
-              <w:t>}}</w:t>
-            </w:r>
-            <w:r>
-              <w:rPr>
-                <w:lang w:eastAsia="en-US"/>
-              </w:rPr>
-              <w:t>, but</w:t>
-            </w:r>
-            <w:r>
-              <w:rPr>
-                <w:lang w:eastAsia="en-US"/>
-              </w:rPr>
-              <w:t xml:space="preserve"> </w:t>
-            </w:r>
-            <w:r>
-              <w:rPr>
-                <w:lang w:eastAsia="en-US"/>
-              </w:rPr>
-              <w:t>he</w:t>
-            </w:r>
-            <w:r>
-              <w:rPr>
-                <w:lang w:eastAsia="en-US"/>
-              </w:rPr>
-              <w:t xml:space="preserve"> needed money to boost his business.</w:t>
+              <w:t>, but he needed money to boost his business.</w:t>
             </w:r>
           </w:p>
           <w:p>
@@ -1528,13 +1332,7 @@
               <w:rPr>
                 <w:lang w:eastAsia="en-US"/>
               </w:rPr>
-              <w:t xml:space="preserve"> </w:t>
-            </w:r>
-            <w:r>
-              <w:rPr>
-                <w:lang w:eastAsia="en-US"/>
-              </w:rPr>
-              <w:t xml:space="preserve">and disbursed it to him. </w:t>
+              <w:t xml:space="preserve"> and disbursed it to him. </w:t>
             </w:r>
           </w:p>
           <w:p>
@@ -1551,55 +1349,7 @@
               <w:rPr>
                 <w:lang w:eastAsia="en-US"/>
               </w:rPr>
-              <w:t>He received the loan, injected it into the business</w:t>
-            </w:r>
-            <w:r>
-              <w:rPr>
-                <w:lang w:eastAsia="en-US"/>
-              </w:rPr>
-              <w:t>,</w:t>
-            </w:r>
-            <w:r>
-              <w:rPr>
-                <w:lang w:eastAsia="en-US"/>
-              </w:rPr>
-              <w:t xml:space="preserve"> and started paying the loan. </w:t>
-            </w:r>
-            <w:r>
-              <w:rPr>
-                <w:lang w:eastAsia="en-US"/>
-              </w:rPr>
-              <w:t xml:space="preserve">However, </w:t>
-            </w:r>
-            <w:r>
-              <w:rPr>
-                <w:lang w:eastAsia="en-US"/>
-              </w:rPr>
-              <w:t xml:space="preserve">he paid the loan </w:t>
-            </w:r>
-            <w:r>
-              <w:rPr>
-                <w:lang w:eastAsia="en-US"/>
-              </w:rPr>
-              <w:t xml:space="preserve">partially </w:t>
-            </w:r>
-            <w:r>
-              <w:rPr>
-                <w:lang w:eastAsia="en-US"/>
-              </w:rPr>
-              <w:t xml:space="preserve">and </w:t>
-            </w:r>
-            <w:r>
-              <w:rPr>
-                <w:lang w:eastAsia="en-US"/>
-              </w:rPr>
-              <w:t>started defaulting</w:t>
-            </w:r>
-            <w:r>
-              <w:rPr>
-                <w:lang w:eastAsia="en-US"/>
-              </w:rPr>
-              <w:t>.</w:t>
+              <w:t>He received the loan, injected it into the business, and started paying the loan. However, he paid the loan partially and started defaulting.</w:t>
             </w:r>
           </w:p>
           <w:p>
@@ -1625,15 +1375,7 @@
               <w:t xml:space="preserve">, </w:t>
             </w:r>
             <w:r>
-              <w:t>{{</w:t>
-            </w:r>
-            <w:proofErr w:type="spellStart"/>
-            <w:r>
-              <w:t>cause_of_default</w:t>
-            </w:r>
-            <w:proofErr w:type="spellEnd"/>
-            <w:r>
-              <w:t>}}</w:t>
+              <w:t>{{cause}}</w:t>
             </w:r>
           </w:p>
           <w:p>
@@ -1653,79 +1395,13 @@
               <w:t>Guarantors were engaged to recover the balanc</w:t>
             </w:r>
             <w:r>
-              <w:t>e but there was</w:t>
-            </w:r>
-            <w:r>
-              <w:t xml:space="preserve"> </w:t>
-            </w:r>
-            <w:r>
-              <w:t xml:space="preserve">no positive response. </w:t>
-            </w:r>
-            <w:r>
-              <w:rPr>
-                <w:lang w:eastAsia="en-US"/>
-              </w:rPr>
-              <w:t xml:space="preserve">Equity Bank Relationship Officer </w:t>
-            </w:r>
-            <w:r>
-              <w:rPr>
-                <w:lang w:eastAsia="en-US"/>
-              </w:rPr>
-              <w:t>v</w:t>
-            </w:r>
-            <w:r>
-              <w:rPr>
-                <w:lang w:eastAsia="en-US"/>
-              </w:rPr>
-              <w:t>isited the client and engaged the group leaders &amp; gua</w:t>
-            </w:r>
-            <w:r>
-              <w:rPr>
-                <w:lang w:eastAsia="en-US"/>
-              </w:rPr>
-              <w:t>rantors to persuade him</w:t>
-            </w:r>
-            <w:r>
-              <w:rPr>
-                <w:lang w:eastAsia="en-US"/>
-              </w:rPr>
-              <w:t xml:space="preserve"> to meet his obligation but he didn’t pay. A demand notice and </w:t>
-            </w:r>
-            <w:r>
-              <w:rPr>
-                <w:lang w:eastAsia="en-US"/>
-              </w:rPr>
-              <w:t xml:space="preserve">an </w:t>
-            </w:r>
-            <w:r>
-              <w:rPr>
-                <w:lang w:eastAsia="en-US"/>
-              </w:rPr>
-              <w:t xml:space="preserve">intention to sue notice were issued to him to persuade him </w:t>
-            </w:r>
-            <w:r>
-              <w:rPr>
-                <w:lang w:eastAsia="en-US"/>
-              </w:rPr>
-              <w:t>to meet</w:t>
-            </w:r>
-            <w:r>
-              <w:rPr>
-                <w:lang w:eastAsia="en-US"/>
-              </w:rPr>
-              <w:t xml:space="preserve"> his loan obligations but he kept on promising until now</w:t>
-            </w:r>
-            <w:r>
-              <w:rPr>
-                <w:lang w:eastAsia="en-US"/>
-              </w:rPr>
-              <w:t>, nothing fruitful has been gained</w:t>
-            </w:r>
-            <w:r>
-              <w:rPr>
-                <w:lang w:eastAsia="en-US"/>
-              </w:rPr>
-              <w:t>.</w:t>
+              <w:t xml:space="preserve">e but there was no positive response. </w:t>
+            </w:r>
+            <w:r>
+              <w:rPr>
+                <w:lang w:eastAsia="en-US"/>
+              </w:rPr>
+              <w:t>Equity Bank Relationship Officer visited the client and engaged the group leaders &amp; guarantors to persuade him to meet his obligation but he didn’t pay. A demand notice and an intention to sue notice were issued to him to persuade him to meet his loan obligations but he kept on promising until now, nothing fruitful has been gained.</w:t>
             </w:r>
           </w:p>
         </w:tc>
@@ -1888,21 +1564,7 @@
               <w:rPr>
                 <w:lang w:eastAsia="en-US"/>
               </w:rPr>
-              <w:t>{{</w:t>
-            </w:r>
-            <w:proofErr w:type="spellStart"/>
-            <w:r>
-              <w:rPr>
-                <w:lang w:eastAsia="en-US"/>
-              </w:rPr>
-              <w:t>cause_of_default</w:t>
-            </w:r>
-            <w:proofErr w:type="spellEnd"/>
-            <w:r>
-              <w:rPr>
-                <w:lang w:eastAsia="en-US"/>
-              </w:rPr>
-              <w:t>}}</w:t>
+              <w:t>{{cause}}</w:t>
             </w:r>
           </w:p>
         </w:tc>
@@ -1954,19 +1616,7 @@
               <w:rPr>
                 <w:lang w:eastAsia="en-US"/>
               </w:rPr>
-              <w:t xml:space="preserve">The relation officer issued demand notices and intentions to sue to persuade the group executive to look for </w:t>
-            </w:r>
-            <w:r>
-              <w:rPr>
-                <w:lang w:eastAsia="en-US"/>
-              </w:rPr>
-              <w:t xml:space="preserve">the </w:t>
-            </w:r>
-            <w:r>
-              <w:rPr>
-                <w:lang w:eastAsia="en-US"/>
-              </w:rPr>
-              <w:t>client but no response so far.</w:t>
+              <w:t>The relation officer issued demand notices and intentions to sue to persuade the group executive to look for the client but no response so far.</w:t>
             </w:r>
           </w:p>
           <w:p>
@@ -2004,19 +1654,7 @@
               <w:rPr>
                 <w:lang w:eastAsia="en-US"/>
               </w:rPr>
-              <w:t xml:space="preserve">The bank has not proceeded to court even when the intention to sue expired, this is because the amounts involved are too small and court costs would further complete the </w:t>
-            </w:r>
-            <w:r>
-              <w:rPr>
-                <w:lang w:eastAsia="en-US"/>
-              </w:rPr>
-              <w:t>client's</w:t>
-            </w:r>
-            <w:r>
-              <w:rPr>
-                <w:lang w:eastAsia="en-US"/>
-              </w:rPr>
-              <w:t xml:space="preserve"> financial position.</w:t>
+              <w:t>The bank has not proceeded to court even when the intention to sue expired, this is because the amounts involved are too small and court costs would further complete the client's financial position.</w:t>
             </w:r>
           </w:p>
           <w:p>
@@ -2035,37 +1673,7 @@
               <w:rPr>
                 <w:lang w:eastAsia="en-US"/>
               </w:rPr>
-              <w:t xml:space="preserve">Against the </w:t>
-            </w:r>
-            <w:r>
-              <w:rPr>
-                <w:lang w:eastAsia="en-US"/>
-              </w:rPr>
-              <w:t>background</w:t>
-            </w:r>
-            <w:r>
-              <w:rPr>
-                <w:lang w:eastAsia="en-US"/>
-              </w:rPr>
-              <w:t xml:space="preserve"> above, equity requests to recover the outstanding using</w:t>
-            </w:r>
-            <w:r>
-              <w:rPr>
-                <w:lang w:eastAsia="en-US"/>
-              </w:rPr>
-              <w:t xml:space="preserve"> the credit guarantee by Master</w:t>
-            </w:r>
-            <w:r>
-              <w:rPr>
-                <w:lang w:eastAsia="en-US"/>
-              </w:rPr>
-              <w:t>c</w:t>
-            </w:r>
-            <w:r>
-              <w:rPr>
-                <w:lang w:eastAsia="en-US"/>
-              </w:rPr>
-              <w:t>ard Foundation, as it is the only feasible option now.</w:t>
+              <w:t>Against the background above, equity requests to recover the outstanding using the credit guarantee by Mastercard Foundation, as it is the only feasible option now.</w:t>
             </w:r>
           </w:p>
         </w:tc>
@@ -2200,21 +1808,7 @@
                 <w:b/>
                 <w:lang w:eastAsia="en-US"/>
               </w:rPr>
-              <w:t xml:space="preserve">Loan </w:t>
-            </w:r>
-            <w:r>
-              <w:rPr>
-                <w:b/>
-                <w:lang w:eastAsia="en-US"/>
-              </w:rPr>
-              <w:t>agreement</w:t>
-            </w:r>
-            <w:r>
-              <w:rPr>
-                <w:b/>
-                <w:lang w:eastAsia="en-US"/>
-              </w:rPr>
-              <w:t xml:space="preserve"> </w:t>
+              <w:t xml:space="preserve">Loan agreement </w:t>
             </w:r>
           </w:p>
         </w:tc>
@@ -2382,28 +1976,7 @@
                 <w:b/>
                 <w:lang w:eastAsia="en-US"/>
               </w:rPr>
-              <w:t xml:space="preserve">Any other evidence </w:t>
-            </w:r>
-            <w:r>
-              <w:rPr>
-                <w:b/>
-                <w:lang w:eastAsia="en-US"/>
-              </w:rPr>
-              <w:t xml:space="preserve">attached </w:t>
-            </w:r>
-            <w:r>
-              <w:rPr>
-                <w:b/>
-                <w:lang w:eastAsia="en-US"/>
-              </w:rPr>
-              <w:t xml:space="preserve">please </w:t>
-            </w:r>
-            <w:r>
-              <w:rPr>
-                <w:b/>
-                <w:lang w:eastAsia="en-US"/>
-              </w:rPr>
-              <w:t>specify</w:t>
+              <w:t>Any other evidence attached please specify</w:t>
             </w:r>
           </w:p>
         </w:tc>
@@ -2611,8 +2184,16 @@
         <w:rPr>
           <w:lang w:eastAsia="en-US"/>
         </w:rPr>
-        <w:t>Signature…………………………………..</w:t>
+        <w:t>Signature………………………………</w:t>
       </w:r>
+      <w:proofErr w:type="gramStart"/>
+      <w:r>
+        <w:rPr>
+          <w:lang w:eastAsia="en-US"/>
+        </w:rPr>
+        <w:t>…..</w:t>
+      </w:r>
+      <w:proofErr w:type="gramEnd"/>
     </w:p>
     <w:p>
       <w:pPr>
@@ -2633,9 +2214,18 @@
         <w:rPr>
           <w:lang w:eastAsia="en-US"/>
         </w:rPr>
-        <w:t>Date ………………………………………………………..</w:t>
+        <w:t>Date ……………………………………………………</w:t>
       </w:r>
+      <w:proofErr w:type="gramStart"/>
+      <w:r>
+        <w:rPr>
+          <w:lang w:eastAsia="en-US"/>
+        </w:rPr>
+        <w:t>…..</w:t>
+      </w:r>
+      <w:proofErr w:type="gramEnd"/>
     </w:p>
+    <w:p/>
     <w:sectPr>
       <w:headerReference w:type="default" r:id="rId8"/>
       <w:pgSz w:w="12240" w:h="15840"/>

</xml_diff>